<commit_message>
Final commit with  build
</commit_message>
<xml_diff>
--- a/server/input_r.docx
+++ b/server/input_r.docx
@@ -16,47 +16,33 @@
           <w:tab w:val="center" w:pos="6482"/>
           <w:tab w:val="center" w:pos="7461"/>
         </w:tabs>
-        <w:spacing w:after="249"/>
+        <w:spacing w:after="249" w:line="240" w:lineRule="auto"/>
         <w:ind w:left="-15" w:firstLine="0"/>
-        <w:jc w:val="left"/>
+        <w:jc w:val="center"/>
       </w:pPr>
       <w:r>
-        <w:t>No:</w:t>
-      </w:r>
-      <w:r>
-        <w:t xml:space="preserve"> SERI</w:t>
+        <w:t>No: SERI</w:t>
       </w:r>
       <w:r>
         <w:tab/>
-        <w:t xml:space="preserve"> </w:t>
       </w:r>
       <w:r>
         <w:tab/>
-        <w:t xml:space="preserve"> </w:t>
-      </w:r>
-      <w:r>
+      </w:r>
+      <w:r>
+        <w:rPr>
+          <w:noProof/>
+        </w:rPr>
         <w:tab/>
-        <w:t xml:space="preserve"> </w:t>
-      </w:r>
-      <w:r>
+      </w:r>
+      <w:r>
+        <w:rPr>
+          <w:noProof/>
+        </w:rPr>
         <w:tab/>
-        <w:t xml:space="preserve"> </w:t>
-      </w:r>
-      <w:r>
-        <w:tab/>
-        <w:t xml:space="preserve"> </w:t>
-      </w:r>
-      <w:r>
-        <w:tab/>
-        <w:t xml:space="preserve"> </w:t>
-      </w:r>
-      <w:r>
-        <w:tab/>
-        <w:t xml:space="preserve"> </w:t>
-      </w:r>
-      <w:r>
-        <w:tab/>
-        <w:t xml:space="preserve">Date: </w:t>
+      </w:r>
+      <w:r>
+        <w:t>Date: CURRD</w:t>
       </w:r>
     </w:p>
     <w:p>
@@ -79,6 +65,9 @@
         <w:t>MIS NAMEOFSTUDENT</w:t>
       </w:r>
       <w:r>
+        <w:t>,</w:t>
+      </w:r>
+      <w:r>
         <w:t xml:space="preserve"> Enrollment No</w:t>
       </w:r>
       <w:r>
@@ -91,10 +80,21 @@
         <w:t xml:space="preserve"> BRANCH</w:t>
       </w:r>
       <w:r>
-        <w:t xml:space="preserve"> course of our institute after taking admission in first year during academic year </w:t>
-      </w:r>
-      <w:r>
-        <w:t xml:space="preserve"> ACADYEAR MIS NAMEOFSTUDENT </w:t>
+        <w:t xml:space="preserve"> course of our institute after taking admission in first year during academic </w:t>
+      </w:r>
+      <w:proofErr w:type="gramStart"/>
+      <w:r>
+        <w:t xml:space="preserve">year </w:t>
+      </w:r>
+      <w:r>
+        <w:t xml:space="preserve"> ACADYEAR</w:t>
+      </w:r>
+      <w:proofErr w:type="gramEnd"/>
+      <w:r>
+        <w:t>.</w:t>
+      </w:r>
+      <w:r>
+        <w:t xml:space="preserve"> MIS NAMEOFSTUDENT </w:t>
       </w:r>
       <w:r>
         <w:t>has got Rs</w:t>
@@ -109,7 +109,35 @@
         <w:rPr>
           <w:b/>
         </w:rPr>
-        <w:t>‘Mukhyamantri Yuva Swavalamban Yojana’</w:t>
+        <w:t>‘</w:t>
+      </w:r>
+      <w:proofErr w:type="spellStart"/>
+      <w:r>
+        <w:rPr>
+          <w:b/>
+        </w:rPr>
+        <w:t>Mukhyamantri</w:t>
+      </w:r>
+      <w:proofErr w:type="spellEnd"/>
+      <w:r>
+        <w:rPr>
+          <w:b/>
+        </w:rPr>
+        <w:t xml:space="preserve"> Yuva </w:t>
+      </w:r>
+      <w:proofErr w:type="spellStart"/>
+      <w:r>
+        <w:rPr>
+          <w:b/>
+        </w:rPr>
+        <w:t>Swavalamban</w:t>
+      </w:r>
+      <w:proofErr w:type="spellEnd"/>
+      <w:r>
+        <w:rPr>
+          <w:b/>
+        </w:rPr>
+        <w:t xml:space="preserve"> Yojana’</w:t>
       </w:r>
       <w:r>
         <w:t xml:space="preserve"> during year</w:t>
@@ -117,6 +145,7 @@
       <w:r>
         <w:t xml:space="preserve"> </w:t>
       </w:r>
+      <w:proofErr w:type="gramStart"/>
       <w:r>
         <w:t>PRYEAR</w:t>
       </w:r>
@@ -124,7 +153,11 @@
         <w:t xml:space="preserve"> </w:t>
       </w:r>
       <w:r>
-        <w:t xml:space="preserve">. </w:t>
+        <w:t>.</w:t>
+      </w:r>
+      <w:proofErr w:type="gramEnd"/>
+      <w:r>
+        <w:t xml:space="preserve"> </w:t>
       </w:r>
     </w:p>
     <w:p>
@@ -214,49 +247,7 @@
         <w:rPr>
           <w:rFonts w:ascii="Algerian" w:hAnsi="Algerian"/>
         </w:rPr>
-        <w:t xml:space="preserve">Government/ </w:t>
-      </w:r>
-      <w:r>
-        <w:rPr>
-          <w:rFonts w:ascii="Algerian" w:hAnsi="Algerian"/>
-        </w:rPr>
-        <w:tab/>
-        <w:t xml:space="preserve">Grant </w:t>
-      </w:r>
-      <w:r>
-        <w:rPr>
-          <w:rFonts w:ascii="Algerian" w:hAnsi="Algerian"/>
-        </w:rPr>
-        <w:tab/>
-        <w:t xml:space="preserve">in </w:t>
-      </w:r>
-      <w:r>
-        <w:rPr>
-          <w:rFonts w:ascii="Algerian" w:hAnsi="Algerian"/>
-        </w:rPr>
-        <w:tab/>
-        <w:t xml:space="preserve">aid/Self </w:t>
-      </w:r>
-      <w:r>
-        <w:rPr>
-          <w:rFonts w:ascii="Algerian" w:hAnsi="Algerian"/>
-        </w:rPr>
-        <w:tab/>
-        <w:t xml:space="preserve">finance </w:t>
-      </w:r>
-      <w:r>
-        <w:rPr>
-          <w:rFonts w:ascii="Algerian" w:hAnsi="Algerian"/>
-        </w:rPr>
-        <w:tab/>
-        <w:t xml:space="preserve">Hostel </w:t>
-      </w:r>
-      <w:r>
-        <w:rPr>
-          <w:rFonts w:ascii="Algerian" w:hAnsi="Algerian"/>
-        </w:rPr>
-        <w:tab/>
-        <w:t>Facility</w:t>
+        <w:t>Self finance Hostel Facility</w:t>
       </w:r>
       <w:r>
         <w:t>.</w:t>
@@ -266,12 +257,6 @@
           <w:rFonts w:ascii="Calibri" w:eastAsia="Calibri" w:hAnsi="Calibri" w:cs="Calibri"/>
         </w:rPr>
         <w:t xml:space="preserve"> </w:t>
-      </w:r>
-      <w:r>
-        <w:rPr>
-          <w:rFonts w:ascii="Calibri" w:eastAsia="Calibri" w:hAnsi="Calibri" w:cs="Calibri"/>
-        </w:rPr>
-        <w:tab/>
       </w:r>
       <w:r>
         <w:rPr>
@@ -370,19 +355,25 @@
         <w:t>obtaining</w:t>
       </w:r>
       <w:r>
-        <w:t xml:space="preserve"> SPI_O</w:t>
-      </w:r>
-      <w:r>
-        <w:t xml:space="preserve"> </w:t>
-      </w:r>
-      <w:r>
-        <w:t xml:space="preserve"> </w:t>
-      </w:r>
-      <w:r>
-        <w:rPr>
-          <w:rFonts w:ascii="Algerian" w:hAnsi="Algerian"/>
-        </w:rPr>
-        <w:t>out of 10 in</w:t>
+        <w:t xml:space="preserve"> SPI_O </w:t>
+      </w:r>
+      <w:r>
+        <w:rPr>
+          <w:rFonts w:ascii="Algerian" w:hAnsi="Algerian"/>
+        </w:rPr>
+        <w:t>out of 10</w:t>
+      </w:r>
+      <w:r>
+        <w:rPr>
+          <w:rFonts w:ascii="Algerian" w:hAnsi="Algerian"/>
+        </w:rPr>
+        <w:t xml:space="preserve"> SPI</w:t>
+      </w:r>
+      <w:r>
+        <w:rPr>
+          <w:rFonts w:ascii="Algerian" w:hAnsi="Algerian"/>
+        </w:rPr>
+        <w:t xml:space="preserve"> in</w:t>
       </w:r>
       <w:r>
         <w:t xml:space="preserve"> PSAM_O </w:t>
@@ -409,7 +400,19 @@
         <w:rPr>
           <w:rFonts w:ascii="Algerian" w:hAnsi="Algerian"/>
         </w:rPr>
-        <w:t>out of 10 in</w:t>
+        <w:t>out of 10</w:t>
+      </w:r>
+      <w:r>
+        <w:rPr>
+          <w:rFonts w:ascii="Algerian" w:hAnsi="Algerian"/>
+        </w:rPr>
+        <w:t xml:space="preserve"> SPI</w:t>
+      </w:r>
+      <w:r>
+        <w:rPr>
+          <w:rFonts w:ascii="Algerian" w:hAnsi="Algerian"/>
+        </w:rPr>
+        <w:t xml:space="preserve"> in</w:t>
       </w:r>
       <w:r>
         <w:t xml:space="preserve"> PSAM_S</w:t>
@@ -443,6 +446,9 @@
       <w:pPr>
         <w:spacing w:after="171" w:line="300" w:lineRule="auto"/>
         <w:ind w:left="0" w:firstLine="0"/>
+        <w:rPr>
+          <w:color w:val="212121"/>
+        </w:rPr>
       </w:pPr>
       <w:r>
         <w:rPr>
@@ -475,19 +481,29 @@
         </w:rPr>
         <w:t xml:space="preserve">No action has been taken against serious mischief in accordance with the policy rules or moral standards of the educational institution. During this year/previous year if they get assistance from any other scheme/cancellation/transfer to other institutions, we inform KCG by sending a letter through registered post and on e-mail </w:t>
       </w:r>
-      <w:r>
-        <w:rPr>
-          <w:color w:val="0563C1"/>
-          <w:u w:val="single" w:color="0563C1"/>
-        </w:rPr>
-        <w:t>mysy-kcg@gujgov.edu.in</w:t>
-      </w:r>
+      <w:hyperlink r:id="rId4" w:history="1">
+        <w:r>
+          <w:rPr>
+            <w:rStyle w:val="Hyperlink"/>
+          </w:rPr>
+          <w:t>mysy-kcg@gujgov.edu.in</w:t>
+        </w:r>
+      </w:hyperlink>
       <w:r>
         <w:rPr>
           <w:color w:val="212121"/>
         </w:rPr>
         <w:t xml:space="preserve">. </w:t>
       </w:r>
+    </w:p>
+    <w:p>
+      <w:pPr>
+        <w:spacing w:after="171" w:line="300" w:lineRule="auto"/>
+        <w:ind w:left="0" w:firstLine="0"/>
+        <w:rPr>
+          <w:color w:val="212121"/>
+        </w:rPr>
+      </w:pPr>
     </w:p>
     <w:p>
       <w:pPr>
@@ -496,31 +512,149 @@
         <w:jc w:val="left"/>
       </w:pPr>
       <w:r>
-        <w:t xml:space="preserve"> </w:t>
-      </w:r>
-    </w:p>
-    <w:p>
-      <w:pPr>
-        <w:spacing w:after="260" w:line="259" w:lineRule="auto"/>
-        <w:ind w:left="0" w:right="16" w:firstLine="0"/>
-        <w:jc w:val="right"/>
-      </w:pPr>
-      <w:r>
         <w:rPr>
           <w:rFonts w:ascii="Calibri" w:eastAsia="Calibri" w:hAnsi="Calibri" w:cs="Calibri"/>
           <w:noProof/>
           <w:sz w:val="22"/>
         </w:rPr>
         <mc:AlternateContent>
+          <mc:Choice Requires="wps">
+            <w:drawing>
+              <wp:anchor distT="0" distB="0" distL="114300" distR="114300" simplePos="0" relativeHeight="251659264" behindDoc="0" locked="0" layoutInCell="1" allowOverlap="1" wp14:anchorId="2D77930B" wp14:editId="4CFBD176">
+                <wp:simplePos x="0" y="0"/>
+                <wp:positionH relativeFrom="column">
+                  <wp:posOffset>777420</wp:posOffset>
+                </wp:positionH>
+                <wp:positionV relativeFrom="paragraph">
+                  <wp:posOffset>8511</wp:posOffset>
+                </wp:positionV>
+                <wp:extent cx="661917" cy="661917"/>
+                <wp:effectExtent l="0" t="0" r="24130" b="24130"/>
+                <wp:wrapNone/>
+                <wp:docPr id="1438132141" name="Oval 1"/>
+                <wp:cNvGraphicFramePr/>
+                <a:graphic xmlns:a="http://schemas.openxmlformats.org/drawingml/2006/main">
+                  <a:graphicData uri="http://schemas.microsoft.com/office/word/2010/wordprocessingShape">
+                    <wps:wsp>
+                      <wps:cNvSpPr/>
+                      <wps:spPr>
+                        <a:xfrm>
+                          <a:off x="0" y="0"/>
+                          <a:ext cx="661917" cy="661917"/>
+                        </a:xfrm>
+                        <a:prstGeom prst="ellipse">
+                          <a:avLst/>
+                        </a:prstGeom>
+                        <a:noFill/>
+                        <a:ln>
+                          <a:solidFill>
+                            <a:schemeClr val="bg1">
+                              <a:lumMod val="85000"/>
+                            </a:schemeClr>
+                          </a:solidFill>
+                        </a:ln>
+                      </wps:spPr>
+                      <wps:style>
+                        <a:lnRef idx="2">
+                          <a:schemeClr val="accent1">
+                            <a:shade val="15000"/>
+                          </a:schemeClr>
+                        </a:lnRef>
+                        <a:fillRef idx="1">
+                          <a:schemeClr val="accent1"/>
+                        </a:fillRef>
+                        <a:effectRef idx="0">
+                          <a:schemeClr val="accent1"/>
+                        </a:effectRef>
+                        <a:fontRef idx="minor">
+                          <a:schemeClr val="lt1"/>
+                        </a:fontRef>
+                      </wps:style>
+                      <wps:txbx>
+                        <w:txbxContent>
+                          <w:p>
+                            <w:pPr>
+                              <w:ind w:left="0"/>
+                              <w:jc w:val="center"/>
+                              <w:rPr>
+                                <w:color w:val="D9D9D9" w:themeColor="background1" w:themeShade="D9"/>
+                                <w:lang w:val="en-US"/>
+                              </w:rPr>
+                            </w:pPr>
+                            <w:r>
+                              <w:rPr>
+                                <w:color w:val="D9D9D9" w:themeColor="background1" w:themeShade="D9"/>
+                                <w:lang w:val="en-US"/>
+                              </w:rPr>
+                              <w:t>Seal</w:t>
+                            </w:r>
+                          </w:p>
+                        </w:txbxContent>
+                      </wps:txbx>
+                      <wps:bodyPr rot="0" spcFirstLastPara="0" vertOverflow="overflow" horzOverflow="overflow" vert="horz" wrap="square" lIns="91440" tIns="45720" rIns="91440" bIns="45720" numCol="1" spcCol="0" rtlCol="0" fromWordArt="0" anchor="ctr" anchorCtr="0" forceAA="0" compatLnSpc="1">
+                        <a:prstTxWarp prst="textNoShape">
+                          <a:avLst/>
+                        </a:prstTxWarp>
+                        <a:noAutofit/>
+                      </wps:bodyPr>
+                    </wps:wsp>
+                  </a:graphicData>
+                </a:graphic>
+                <wp14:sizeRelH relativeFrom="margin">
+                  <wp14:pctWidth>0</wp14:pctWidth>
+                </wp14:sizeRelH>
+                <wp14:sizeRelV relativeFrom="margin">
+                  <wp14:pctHeight>0</wp14:pctHeight>
+                </wp14:sizeRelV>
+              </wp:anchor>
+            </w:drawing>
+          </mc:Choice>
+          <mc:Fallback>
+            <w:pict>
+              <v:oval w14:anchorId="2D77930B" id="Oval 1" o:spid="_x0000_s1026" style="position:absolute;margin-left:61.2pt;margin-top:.65pt;width:52.1pt;height:52.1pt;z-index:251659264;visibility:visible;mso-wrap-style:square;mso-width-percent:0;mso-height-percent:0;mso-wrap-distance-left:9pt;mso-wrap-distance-top:0;mso-wrap-distance-right:9pt;mso-wrap-distance-bottom:0;mso-position-horizontal:absolute;mso-position-horizontal-relative:text;mso-position-vertical:absolute;mso-position-vertical-relative:text;mso-width-percent:0;mso-height-percent:0;mso-width-relative:margin;mso-height-relative:margin;v-text-anchor:middle" o:gfxdata="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" filled="f" strokecolor="#d8d8d8 [2732]" strokeweight="1pt">
+                <v:stroke joinstyle="miter"/>
+                <v:textbox>
+                  <w:txbxContent>
+                    <w:p>
+                      <w:pPr>
+                        <w:ind w:left="0"/>
+                        <w:jc w:val="center"/>
+                        <w:rPr>
+                          <w:color w:val="D9D9D9" w:themeColor="background1" w:themeShade="D9"/>
+                          <w:lang w:val="en-US"/>
+                        </w:rPr>
+                      </w:pPr>
+                      <w:r>
+                        <w:rPr>
+                          <w:color w:val="D9D9D9" w:themeColor="background1" w:themeShade="D9"/>
+                          <w:lang w:val="en-US"/>
+                        </w:rPr>
+                        <w:t>Seal</w:t>
+                      </w:r>
+                    </w:p>
+                  </w:txbxContent>
+                </v:textbox>
+              </v:oval>
+            </w:pict>
+          </mc:Fallback>
+        </mc:AlternateContent>
+      </w:r>
+      <w:r>
+        <w:rPr>
+          <w:rFonts w:ascii="Calibri" w:eastAsia="Calibri" w:hAnsi="Calibri" w:cs="Calibri"/>
+          <w:noProof/>
+          <w:sz w:val="22"/>
+        </w:rPr>
+        <mc:AlternateContent>
           <mc:Choice Requires="wpg">
             <w:drawing>
-              <wp:anchor distT="0" distB="0" distL="114300" distR="114300" simplePos="0" relativeHeight="251658240" behindDoc="0" locked="0" layoutInCell="1" allowOverlap="1" wp14:anchorId="7083CF38" wp14:editId="0BB18677">
+              <wp:anchor distT="0" distB="0" distL="114300" distR="114300" simplePos="0" relativeHeight="251658240" behindDoc="0" locked="0" layoutInCell="1" allowOverlap="1" wp14:anchorId="7083CF38" wp14:editId="41A16900">
                 <wp:simplePos x="0" y="0"/>
                 <wp:positionH relativeFrom="column">
-                  <wp:posOffset>3565855</wp:posOffset>
+                  <wp:posOffset>3654235</wp:posOffset>
                 </wp:positionH>
                 <wp:positionV relativeFrom="paragraph">
-                  <wp:posOffset>481583</wp:posOffset>
+                  <wp:posOffset>209597</wp:posOffset>
                 </wp:positionV>
                 <wp:extent cx="2524125" cy="9525"/>
                 <wp:effectExtent l="0" t="0" r="0" b="0"/>
@@ -590,12 +724,12 @@
               </wp:anchor>
             </w:drawing>
           </mc:Choice>
-          <mc:Fallback xmlns:a="http://schemas.openxmlformats.org/drawingml/2006/main">
+          <mc:Fallback>
             <w:pict>
-              <v:group id="Group 1083" style="width:198.75pt;height:0.75pt;position:absolute;mso-position-horizontal-relative:text;mso-position-horizontal:absolute;margin-left:280.776pt;mso-position-vertical-relative:text;margin-top:37.9199pt;" coordsize="25241,95">
-                <v:shape id="Shape 154" style="position:absolute;width:25241;height:95;left:0;top:0;" coordsize="2524125,9525" path="m0,0l2524125,9525">
-                  <v:stroke weight="0.48pt" endcap="flat" joinstyle="miter" miterlimit="10" on="true" color="#000000"/>
-                  <v:fill on="false" color="#000000" opacity="0"/>
+              <v:group w14:anchorId="28122D7A" id="Group 1083" o:spid="_x0000_s1026" style="position:absolute;margin-left:287.75pt;margin-top:16.5pt;width:198.75pt;height:.75pt;z-index:251658240" coordsize="25241,95" o:gfxdata="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">
+                <v:shape id="Shape 154" o:spid="_x0000_s1027" style="position:absolute;width:25241;height:95;visibility:visible;mso-wrap-style:square;v-text-anchor:top" coordsize="2524125,9525" o:gfxdata="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" path="m,l2524125,9525e" filled="f" strokeweight=".48pt">
+                  <v:stroke miterlimit="83231f" joinstyle="miter"/>
+                  <v:path arrowok="t" textboxrect="0,0,2524125,9525"/>
                 </v:shape>
                 <w10:wrap type="square"/>
               </v:group>
@@ -603,96 +737,26 @@
           </mc:Fallback>
         </mc:AlternateContent>
       </w:r>
-      <w:r>
-        <w:rPr>
-          <w:noProof/>
-        </w:rPr>
-        <w:drawing>
-          <wp:inline distT="0" distB="0" distL="0" distR="0" wp14:anchorId="34804518" wp14:editId="37E77699">
-            <wp:extent cx="1524000" cy="714756"/>
-            <wp:effectExtent l="0" t="0" r="0" b="0"/>
-            <wp:docPr id="153" name="Picture 153"/>
-            <wp:cNvGraphicFramePr/>
-            <a:graphic xmlns:a="http://schemas.openxmlformats.org/drawingml/2006/main">
-              <a:graphicData uri="http://schemas.openxmlformats.org/drawingml/2006/picture">
-                <pic:pic xmlns:pic="http://schemas.openxmlformats.org/drawingml/2006/picture">
-                  <pic:nvPicPr>
-                    <pic:cNvPr id="153" name="Picture 153"/>
-                    <pic:cNvPicPr/>
-                  </pic:nvPicPr>
-                  <pic:blipFill>
-                    <a:blip r:embed="rId4"/>
-                    <a:stretch>
-                      <a:fillRect/>
-                    </a:stretch>
-                  </pic:blipFill>
-                  <pic:spPr>
-                    <a:xfrm>
-                      <a:off x="0" y="0"/>
-                      <a:ext cx="1524000" cy="714756"/>
-                    </a:xfrm>
-                    <a:prstGeom prst="rect">
-                      <a:avLst/>
-                    </a:prstGeom>
-                  </pic:spPr>
-                </pic:pic>
-              </a:graphicData>
-            </a:graphic>
-          </wp:inline>
-        </w:drawing>
-      </w:r>
-      <w:r>
-        <w:t xml:space="preserve">                                                        Name, sign &amp; stamp of Institute head </w:t>
-      </w:r>
     </w:p>
     <w:p>
       <w:pPr>
-        <w:spacing w:after="183" w:line="259" w:lineRule="auto"/>
-        <w:ind w:left="0" w:firstLine="0"/>
-        <w:jc w:val="left"/>
-      </w:pPr>
-      <w:r>
-        <w:rPr>
-          <w:b/>
-          <w:sz w:val="28"/>
-          <w:u w:val="single" w:color="000000"/>
-        </w:rPr>
-        <w:t>Important Note</w:t>
-      </w:r>
-      <w:r>
-        <w:t xml:space="preserve">:  </w:t>
-      </w:r>
-    </w:p>
-    <w:p>
-      <w:pPr>
-        <w:ind w:left="720" w:hanging="360"/>
-      </w:pPr>
-      <w:r>
-        <w:lastRenderedPageBreak/>
-        <w:t>1.</w:t>
-      </w:r>
-      <w:r>
-        <w:rPr>
-          <w:rFonts w:ascii="Arial" w:eastAsia="Arial" w:hAnsi="Arial" w:cs="Arial"/>
-        </w:rPr>
-        <w:t xml:space="preserve"> </w:t>
-      </w:r>
-      <w:r>
-        <w:t xml:space="preserve">Please mention the name of scholarship scheme &amp; scholarship amount, if student is getting scholarship under any other scholarship scheme. </w:t>
-      </w:r>
-    </w:p>
-    <w:p>
-      <w:pPr>
-        <w:spacing w:after="0" w:line="259" w:lineRule="auto"/>
-        <w:ind w:left="0" w:right="5" w:firstLine="0"/>
+        <w:spacing w:after="260" w:line="259" w:lineRule="auto"/>
+        <w:ind w:left="0" w:right="16" w:firstLine="0"/>
         <w:jc w:val="right"/>
       </w:pPr>
       <w:r>
-        <w:rPr>
-          <w:rFonts w:ascii="Calibri" w:eastAsia="Calibri" w:hAnsi="Calibri" w:cs="Calibri"/>
-          <w:sz w:val="22"/>
-        </w:rPr>
-        <w:t xml:space="preserve">6 </w:t>
+        <w:t xml:space="preserve">                             </w:t>
+      </w:r>
+      <w:proofErr w:type="spellStart"/>
+      <w:r>
+        <w:t>Dr.</w:t>
+      </w:r>
+      <w:proofErr w:type="spellEnd"/>
+      <w:r>
+        <w:t xml:space="preserve"> Prakash P. Patel</w:t>
+      </w:r>
+      <w:r>
+        <w:tab/>
       </w:r>
     </w:p>
     <w:p>
@@ -1185,6 +1249,29 @@
       <w:sz w:val="28"/>
     </w:rPr>
   </w:style>
+  <w:style w:type="character" w:styleId="Hyperlink">
+    <w:name w:val="Hyperlink"/>
+    <w:basedOn w:val="DefaultParagraphFont"/>
+    <w:uiPriority w:val="99"/>
+    <w:unhideWhenUsed/>
+    <w:rsid w:val="00474867"/>
+    <w:rPr>
+      <w:color w:val="0563C1" w:themeColor="hyperlink"/>
+      <w:u w:val="single"/>
+    </w:rPr>
+  </w:style>
+  <w:style w:type="character" w:styleId="UnresolvedMention">
+    <w:name w:val="Unresolved Mention"/>
+    <w:basedOn w:val="DefaultParagraphFont"/>
+    <w:uiPriority w:val="99"/>
+    <w:semiHidden/>
+    <w:unhideWhenUsed/>
+    <w:rsid w:val="00474867"/>
+    <w:rPr>
+      <w:color w:val="605E5C"/>
+      <w:shd w:val="clear" w:color="auto" w:fill="E1DFDD"/>
+    </w:rPr>
+  </w:style>
 </w:styles>
 </file>
 

</xml_diff>